<commit_message>
Part 4 - Authenticate a user Haven't yet used Passport, just used JSON Web Tokens alone to implement sessions. jwt are stored in httpOnly secure cookies!
</commit_message>
<xml_diff>
--- a/Schema.docx
+++ b/Schema.docx
@@ -10,7 +10,7 @@
         <mc:AlternateContent>
           <mc:Choice Requires="wpc">
             <w:drawing>
-              <wp:inline distT="0" distB="0" distL="0" distR="0" wp14:anchorId="070C04E5" wp14:editId="2A15AC67">
+              <wp:inline distT="0" distB="0" distL="0" distR="0" wp14:anchorId="070C04E5" wp14:editId="299548B8">
                 <wp:extent cx="5359401" cy="2184400"/>
                 <wp:effectExtent l="0" t="0" r="0" b="6350"/>
                 <wp:docPr id="1" name="Canvas 1"/>
@@ -98,8 +98,8 @@
                         <wps:cNvSpPr txBox="1"/>
                         <wps:spPr>
                           <a:xfrm>
-                            <a:off x="3672654" y="241386"/>
-                            <a:ext cx="1371600" cy="1371600"/>
+                            <a:off x="3672650" y="241386"/>
+                            <a:ext cx="1371600" cy="1358814"/>
                           </a:xfrm>
                           <a:prstGeom prst="rect">
                             <a:avLst/>
@@ -146,7 +146,7 @@
                             </w:p>
                             <w:p>
                               <w:r>
-                                <w:t>Access Token</w:t>
+                                <w:t>Password</w:t>
                               </w:r>
                             </w:p>
                           </w:txbxContent>
@@ -181,6 +181,7 @@
                         <wps:txbx>
                           <w:txbxContent>
                             <w:p>
+                              <w:proofErr w:type="spellStart"/>
                               <w:r>
                                 <w:rPr>
                                   <w:b/>
@@ -188,6 +189,7 @@
                                 </w:rPr>
                                 <w:t>CheckedOut</w:t>
                               </w:r>
+                              <w:proofErr w:type="spellEnd"/>
                             </w:p>
                             <w:p>
                               <w:r>
@@ -195,14 +197,18 @@
                               </w:r>
                             </w:p>
                             <w:p>
+                              <w:proofErr w:type="spellStart"/>
                               <w:r>
                                 <w:t>UserID</w:t>
                               </w:r>
-                            </w:p>
-                            <w:p>
+                              <w:proofErr w:type="spellEnd"/>
+                            </w:p>
+                            <w:p>
+                              <w:proofErr w:type="spellStart"/>
                               <w:r>
                                 <w:t>BookID</w:t>
                               </w:r>
+                              <w:proofErr w:type="spellEnd"/>
                             </w:p>
                             <w:p>
                               <w:r>
@@ -288,7 +294,7 @@
           </mc:Choice>
           <mc:Fallback>
             <w:pict>
-              <v:group w14:anchorId="070C04E5" id="Canvas 1" o:spid="_x0000_s1026" editas="canvas" style="width:422pt;height:172pt;mso-position-horizontal-relative:char;mso-position-vertical-relative:line" coordsize="53594,21844" o:gfxdata="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">
+              <v:group w14:anchorId="070C04E5" id="Canvas 1" o:spid="_x0000_s1026" editas="canvas" style="width:422pt;height:172pt;mso-position-horizontal-relative:char;mso-position-vertical-relative:line" coordsize="53594,21844" o:gfxdata="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">
                 <v:shapetype id="_x0000_t75" coordsize="21600,21600" o:spt="75" o:preferrelative="t" path="m@4@5l@4@11@9@11@9@5xe" filled="f" stroked="f">
                   <v:stroke joinstyle="miter"/>
                   <v:formulas>
@@ -358,7 +364,7 @@
                     </w:txbxContent>
                   </v:textbox>
                 </v:shape>
-                <v:shape id="Text Box 3" o:spid="_x0000_s1029" type="#_x0000_t202" style="position:absolute;left:36726;top:2413;width:13716;height:13716;visibility:visible;mso-wrap-style:square;v-text-anchor:top" o:gfxdata="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" fillcolor="white [3201]" strokeweight=".5pt">
+                <v:shape id="Text Box 3" o:spid="_x0000_s1029" type="#_x0000_t202" style="position:absolute;left:36726;top:2413;width:13716;height:13589;visibility:visible;mso-wrap-style:square;v-text-anchor:top" o:gfxdata="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" fillcolor="white [3201]" strokeweight=".5pt">
                   <v:textbox>
                     <w:txbxContent>
                       <w:p>
@@ -392,7 +398,7 @@
                       </w:p>
                       <w:p>
                         <w:r>
-                          <w:t>Access Token</w:t>
+                          <w:t>Password</w:t>
                         </w:r>
                       </w:p>
                     </w:txbxContent>
@@ -402,6 +408,7 @@
                   <v:textbox>
                     <w:txbxContent>
                       <w:p>
+                        <w:proofErr w:type="spellStart"/>
                         <w:r>
                           <w:rPr>
                             <w:b/>
@@ -409,6 +416,7 @@
                           </w:rPr>
                           <w:t>CheckedOut</w:t>
                         </w:r>
+                        <w:proofErr w:type="spellEnd"/>
                       </w:p>
                       <w:p>
                         <w:r>
@@ -416,14 +424,18 @@
                         </w:r>
                       </w:p>
                       <w:p>
+                        <w:proofErr w:type="spellStart"/>
                         <w:r>
                           <w:t>UserID</w:t>
                         </w:r>
-                      </w:p>
-                      <w:p>
+                        <w:proofErr w:type="spellEnd"/>
+                      </w:p>
+                      <w:p>
+                        <w:proofErr w:type="spellStart"/>
                         <w:r>
                           <w:t>BookID</w:t>
                         </w:r>
+                        <w:proofErr w:type="spellEnd"/>
                       </w:p>
                       <w:p>
                         <w:r>

</xml_diff>

<commit_message>
Part 5 - Implement the rest of the API
</commit_message>
<xml_diff>
--- a/Schema.docx
+++ b/Schema.docx
@@ -10,9 +10,9 @@
         <mc:AlternateContent>
           <mc:Choice Requires="wpc">
             <w:drawing>
-              <wp:inline distT="0" distB="0" distL="0" distR="0" wp14:anchorId="070C04E5" wp14:editId="299548B8">
-                <wp:extent cx="5359401" cy="2184400"/>
-                <wp:effectExtent l="0" t="0" r="0" b="6350"/>
+              <wp:inline distT="0" distB="0" distL="0" distR="0" wp14:anchorId="070C04E5" wp14:editId="4918F037">
+                <wp:extent cx="5359400" cy="2171700"/>
+                <wp:effectExtent l="0" t="0" r="0" b="0"/>
                 <wp:docPr id="1" name="Canvas 1"/>
                 <wp:cNvGraphicFramePr>
                   <a:graphicFrameLocks xmlns:a="http://schemas.openxmlformats.org/drawingml/2006/main" noChangeAspect="1"/>
@@ -31,7 +31,7 @@
                         <wps:cNvSpPr txBox="1"/>
                         <wps:spPr>
                           <a:xfrm>
-                            <a:off x="243654" y="241386"/>
+                            <a:off x="243654" y="127086"/>
                             <a:ext cx="1371600" cy="1714500"/>
                           </a:xfrm>
                           <a:prstGeom prst="rect">
@@ -98,7 +98,7 @@
                         <wps:cNvSpPr txBox="1"/>
                         <wps:spPr>
                           <a:xfrm>
-                            <a:off x="3672650" y="241386"/>
+                            <a:off x="3672650" y="127086"/>
                             <a:ext cx="1371600" cy="1358814"/>
                           </a:xfrm>
                           <a:prstGeom prst="rect">
@@ -163,8 +163,8 @@
                         <wps:cNvSpPr txBox="1"/>
                         <wps:spPr>
                           <a:xfrm>
-                            <a:off x="1958154" y="241386"/>
-                            <a:ext cx="1371600" cy="1714500"/>
+                            <a:off x="1958154" y="127086"/>
+                            <a:ext cx="1371600" cy="1930314"/>
                           </a:xfrm>
                           <a:prstGeom prst="rect">
                             <a:avLst/>
@@ -181,7 +181,6 @@
                         <wps:txbx>
                           <w:txbxContent>
                             <w:p>
-                              <w:proofErr w:type="spellStart"/>
                               <w:r>
                                 <w:rPr>
                                   <w:b/>
@@ -189,7 +188,6 @@
                                 </w:rPr>
                                 <w:t>CheckedOut</w:t>
                               </w:r>
-                              <w:proofErr w:type="spellEnd"/>
                             </w:p>
                             <w:p>
                               <w:r>
@@ -197,22 +195,23 @@
                               </w:r>
                             </w:p>
                             <w:p>
-                              <w:proofErr w:type="spellStart"/>
                               <w:r>
                                 <w:t>UserID</w:t>
                               </w:r>
-                              <w:proofErr w:type="spellEnd"/>
-                            </w:p>
-                            <w:p>
-                              <w:proofErr w:type="spellStart"/>
+                            </w:p>
+                            <w:p>
                               <w:r>
                                 <w:t>BookID</w:t>
                               </w:r>
-                              <w:proofErr w:type="spellEnd"/>
-                            </w:p>
-                            <w:p>
-                              <w:r>
-                                <w:t>Due Date</w:t>
+                            </w:p>
+                            <w:p>
+                              <w:r>
+                                <w:t>CheckoutDate</w:t>
+                              </w:r>
+                            </w:p>
+                            <w:p>
+                              <w:r>
+                                <w:t>DueDate</w:t>
                               </w:r>
                             </w:p>
                           </w:txbxContent>
@@ -229,7 +228,7 @@
                         <wps:cNvCnPr/>
                         <wps:spPr>
                           <a:xfrm>
-                            <a:off x="1621604" y="806536"/>
+                            <a:off x="1621604" y="692236"/>
                             <a:ext cx="324000" cy="432000"/>
                           </a:xfrm>
                           <a:prstGeom prst="bentConnector3">
@@ -260,7 +259,7 @@
                         <wps:cNvCnPr/>
                         <wps:spPr>
                           <a:xfrm flipH="1">
-                            <a:off x="3342454" y="660486"/>
+                            <a:off x="3342454" y="546186"/>
                             <a:ext cx="323850" cy="252000"/>
                           </a:xfrm>
                           <a:prstGeom prst="bentConnector3">
@@ -294,7 +293,7 @@
           </mc:Choice>
           <mc:Fallback>
             <w:pict>
-              <v:group w14:anchorId="070C04E5" id="Canvas 1" o:spid="_x0000_s1026" editas="canvas" style="width:422pt;height:172pt;mso-position-horizontal-relative:char;mso-position-vertical-relative:line" coordsize="53594,21844" o:gfxdata="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">
+              <v:group w14:anchorId="070C04E5" id="Canvas 1" o:spid="_x0000_s1026" editas="canvas" style="width:422pt;height:171pt;mso-position-horizontal-relative:char;mso-position-vertical-relative:line" coordsize="53594,21717" o:gfxdata="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">
                 <v:shapetype id="_x0000_t75" coordsize="21600,21600" o:spt="75" o:preferrelative="t" path="m@4@5l@4@11@9@11@9@5xe" filled="f" stroked="f">
                   <v:stroke joinstyle="miter"/>
                   <v:formulas>
@@ -314,7 +313,7 @@
                   <v:path o:extrusionok="f" gradientshapeok="t" o:connecttype="rect"/>
                   <o:lock v:ext="edit" aspectratio="t"/>
                 </v:shapetype>
-                <v:shape id="_x0000_s1027" type="#_x0000_t75" style="position:absolute;width:53594;height:21844;visibility:visible;mso-wrap-style:square" filled="t">
+                <v:shape id="_x0000_s1027" type="#_x0000_t75" style="position:absolute;width:53594;height:21717;visibility:visible;mso-wrap-style:square" filled="t">
                   <v:fill o:detectmouseclick="t"/>
                   <v:path o:connecttype="none"/>
                 </v:shape>
@@ -322,7 +321,7 @@
                   <v:stroke joinstyle="miter"/>
                   <v:path gradientshapeok="t" o:connecttype="rect"/>
                 </v:shapetype>
-                <v:shape id="Text Box 2" o:spid="_x0000_s1028" type="#_x0000_t202" style="position:absolute;left:2436;top:2413;width:13716;height:17145;visibility:visible;mso-wrap-style:square;v-text-anchor:top" o:gfxdata="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" fillcolor="white [3201]" strokeweight=".5pt">
+                <v:shape id="Text Box 2" o:spid="_x0000_s1028" type="#_x0000_t202" style="position:absolute;left:2436;top:1270;width:13716;height:17145;visibility:visible;mso-wrap-style:square;v-text-anchor:top" o:gfxdata="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" fillcolor="white [3201]" strokeweight=".5pt">
                   <v:textbox>
                     <w:txbxContent>
                       <w:p>
@@ -364,7 +363,7 @@
                     </w:txbxContent>
                   </v:textbox>
                 </v:shape>
-                <v:shape id="Text Box 3" o:spid="_x0000_s1029" type="#_x0000_t202" style="position:absolute;left:36726;top:2413;width:13716;height:13589;visibility:visible;mso-wrap-style:square;v-text-anchor:top" o:gfxdata="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" fillcolor="white [3201]" strokeweight=".5pt">
+                <v:shape id="Text Box 3" o:spid="_x0000_s1029" type="#_x0000_t202" style="position:absolute;left:36726;top:1270;width:13716;height:13589;visibility:visible;mso-wrap-style:square;v-text-anchor:top" o:gfxdata="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" fillcolor="white [3201]" strokeweight=".5pt">
                   <v:textbox>
                     <w:txbxContent>
                       <w:p>
@@ -404,11 +403,10 @@
                     </w:txbxContent>
                   </v:textbox>
                 </v:shape>
-                <v:shape id="Text Box 4" o:spid="_x0000_s1030" type="#_x0000_t202" style="position:absolute;left:19581;top:2413;width:13716;height:17145;visibility:visible;mso-wrap-style:square;v-text-anchor:top" o:gfxdata="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" fillcolor="white [3201]" strokeweight=".5pt">
+                <v:shape id="Text Box 4" o:spid="_x0000_s1030" type="#_x0000_t202" style="position:absolute;left:19581;top:1270;width:13716;height:19304;visibility:visible;mso-wrap-style:square;v-text-anchor:top" o:gfxdata="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" fillcolor="white [3201]" strokeweight=".5pt">
                   <v:textbox>
                     <w:txbxContent>
                       <w:p>
-                        <w:proofErr w:type="spellStart"/>
                         <w:r>
                           <w:rPr>
                             <w:b/>
@@ -416,7 +414,6 @@
                           </w:rPr>
                           <w:t>CheckedOut</w:t>
                         </w:r>
-                        <w:proofErr w:type="spellEnd"/>
                       </w:p>
                       <w:p>
                         <w:r>
@@ -424,22 +421,23 @@
                         </w:r>
                       </w:p>
                       <w:p>
-                        <w:proofErr w:type="spellStart"/>
                         <w:r>
                           <w:t>UserID</w:t>
                         </w:r>
-                        <w:proofErr w:type="spellEnd"/>
-                      </w:p>
-                      <w:p>
-                        <w:proofErr w:type="spellStart"/>
+                      </w:p>
+                      <w:p>
                         <w:r>
                           <w:t>BookID</w:t>
                         </w:r>
-                        <w:proofErr w:type="spellEnd"/>
-                      </w:p>
-                      <w:p>
-                        <w:r>
-                          <w:t>Due Date</w:t>
+                      </w:p>
+                      <w:p>
+                        <w:r>
+                          <w:t>CheckoutDate</w:t>
+                        </w:r>
+                      </w:p>
+                      <w:p>
+                        <w:r>
+                          <w:t>DueDate</w:t>
                         </w:r>
                       </w:p>
                     </w:txbxContent>
@@ -456,10 +454,10 @@
                   </v:handles>
                   <o:lock v:ext="edit" shapetype="t"/>
                 </v:shapetype>
-                <v:shape id="Connector: Elbow 5" o:spid="_x0000_s1031" type="#_x0000_t34" style="position:absolute;left:16216;top:8065;width:3240;height:4320;visibility:visible;mso-wrap-style:square" o:connectortype="elbow" o:gfxdata="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" strokecolor="black [3200]" strokeweight=".5pt">
+                <v:shape id="Connector: Elbow 5" o:spid="_x0000_s1031" type="#_x0000_t34" style="position:absolute;left:16216;top:6922;width:3240;height:4320;visibility:visible;mso-wrap-style:square" o:connectortype="elbow" o:gfxdata="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" strokecolor="black [3200]" strokeweight=".5pt">
                   <v:stroke endarrow="block"/>
                 </v:shape>
-                <v:shape id="Connector: Elbow 7" o:spid="_x0000_s1032" type="#_x0000_t34" style="position:absolute;left:33424;top:6604;width:3239;height:2520;flip:x;visibility:visible;mso-wrap-style:square" o:connectortype="elbow" o:gfxdata="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" strokecolor="black [3200]" strokeweight=".5pt">
+                <v:shape id="Connector: Elbow 7" o:spid="_x0000_s1032" type="#_x0000_t34" style="position:absolute;left:33424;top:5461;width:3239;height:2520;flip:x;visibility:visible;mso-wrap-style:square" o:connectortype="elbow" o:gfxdata="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" strokecolor="black [3200]" strokeweight=".5pt">
                   <v:stroke endarrow="block"/>
                 </v:shape>
                 <w10:anchorlock/>

</xml_diff>